<commit_message>
Adding docs and manual testing
Adding docs and manual testing
</commit_message>
<xml_diff>
--- a/docs/CS 242 Final Project Proposal.docx
+++ b/docs/CS 242 Final Project Proposal.docx
@@ -64,25 +64,7 @@
           <w:b/>
           <w:bCs/>
         </w:rPr>
-        <w:t>Xuan Wang (xwang182), &lt;</w:t>
-      </w:r>
-      <w:proofErr w:type="spellStart"/>
-      <w:r>
-        <w:rPr>
-          <w:rFonts w:ascii="Arial" w:hAnsi="Arial" w:cs="Arial"/>
-          <w:b/>
-          <w:bCs/>
-        </w:rPr>
-        <w:t>Jiarui</w:t>
-      </w:r>
-      <w:proofErr w:type="spellEnd"/>
-      <w:r>
-        <w:rPr>
-          <w:rFonts w:ascii="Arial" w:hAnsi="Arial" w:cs="Arial"/>
-          <w:b/>
-          <w:bCs/>
-        </w:rPr>
-        <w:t xml:space="preserve"> Xu&gt;</w:t>
+        <w:t>Xuan Wang (xwang182), &lt;Jiarui Xu&gt;</w:t>
       </w:r>
     </w:p>
     <w:p>
@@ -99,41 +81,13 @@
           <w:bCs/>
         </w:rPr>
       </w:pPr>
-      <w:proofErr w:type="spellStart"/>
-      <w:r>
-        <w:rPr>
-          <w:rFonts w:ascii="Arial" w:hAnsi="Arial" w:cs="Arial"/>
-          <w:b/>
-          <w:bCs/>
-        </w:rPr>
-        <w:t>Guangyu</w:t>
-      </w:r>
-      <w:proofErr w:type="spellEnd"/>
-      <w:r>
-        <w:rPr>
-          <w:rFonts w:ascii="Arial" w:hAnsi="Arial" w:cs="Arial"/>
-          <w:b/>
-          <w:bCs/>
-        </w:rPr>
-        <w:t xml:space="preserve"> Zhou(gzhou6), &lt;</w:t>
-      </w:r>
-      <w:proofErr w:type="spellStart"/>
-      <w:r>
-        <w:rPr>
-          <w:rFonts w:ascii="Arial" w:hAnsi="Arial" w:cs="Arial"/>
-          <w:b/>
-          <w:bCs/>
-        </w:rPr>
-        <w:t>Jiarui</w:t>
-      </w:r>
-      <w:proofErr w:type="spellEnd"/>
-      <w:r>
-        <w:rPr>
-          <w:rFonts w:ascii="Arial" w:hAnsi="Arial" w:cs="Arial"/>
-          <w:b/>
-          <w:bCs/>
-        </w:rPr>
-        <w:t xml:space="preserve"> Xu&gt;</w:t>
+      <w:r>
+        <w:rPr>
+          <w:rFonts w:ascii="Arial" w:hAnsi="Arial" w:cs="Arial"/>
+          <w:b/>
+          <w:bCs/>
+        </w:rPr>
+        <w:t>Guangyu Zhou(gzhou6), &lt;Jiarui Xu&gt;</w:t>
       </w:r>
     </w:p>
     <w:p>
@@ -535,35 +489,7 @@
         <w:rPr>
           <w:rFonts w:ascii="Arial" w:hAnsi="Arial" w:cs="Arial"/>
         </w:rPr>
-        <w:t xml:space="preserve">Standard Naming in </w:t>
-      </w:r>
-      <w:proofErr w:type="spellStart"/>
-      <w:r>
-        <w:rPr>
-          <w:rFonts w:ascii="Arial" w:hAnsi="Arial" w:cs="Arial"/>
-        </w:rPr>
-        <w:t>Webstorm</w:t>
-      </w:r>
-      <w:proofErr w:type="spellEnd"/>
-      <w:r>
-        <w:rPr>
-          <w:rFonts w:ascii="Arial" w:hAnsi="Arial" w:cs="Arial"/>
-        </w:rPr>
-        <w:t xml:space="preserve"> and </w:t>
-      </w:r>
-      <w:proofErr w:type="spellStart"/>
-      <w:r>
-        <w:rPr>
-          <w:rFonts w:ascii="Arial" w:hAnsi="Arial" w:cs="Arial"/>
-        </w:rPr>
-        <w:t>CamelCase</w:t>
-      </w:r>
-      <w:proofErr w:type="spellEnd"/>
-      <w:r>
-        <w:rPr>
-          <w:rFonts w:ascii="Arial" w:hAnsi="Arial" w:cs="Arial"/>
-        </w:rPr>
-        <w:t xml:space="preserve"> </w:t>
+        <w:t xml:space="preserve">Standard Naming in Webstorm and CamelCase </w:t>
       </w:r>
       <w:r>
         <w:rPr>
@@ -654,19 +580,11 @@
         </w:rPr>
         <w:t xml:space="preserve">IDE: </w:t>
       </w:r>
-      <w:proofErr w:type="spellStart"/>
-      <w:r>
-        <w:rPr>
-          <w:rFonts w:ascii="Arial" w:hAnsi="Arial" w:cs="Arial"/>
-        </w:rPr>
-        <w:t>Webstorm</w:t>
-      </w:r>
-      <w:proofErr w:type="spellEnd"/>
-      <w:r>
-        <w:rPr>
-          <w:rFonts w:ascii="Arial" w:hAnsi="Arial" w:cs="Arial"/>
-        </w:rPr>
-        <w:t xml:space="preserve"> </w:t>
+      <w:r>
+        <w:rPr>
+          <w:rFonts w:ascii="Arial" w:hAnsi="Arial" w:cs="Arial"/>
+        </w:rPr>
+        <w:t xml:space="preserve">Webstorm </w:t>
       </w:r>
       <w:r>
         <w:rPr>
@@ -1154,7 +1072,9 @@
         <w:spacing w:after="120" w:line="340" w:lineRule="atLeast"/>
         <w:ind w:left="720"/>
         <w:rPr>
-          <w:rFonts w:ascii="Times" w:hAnsi="Times" w:cs="Times"/>
+          <w:rFonts w:ascii="Arial" w:hAnsi="Arial" w:cs="Arial"/>
+          <w:b/>
+          <w:bCs/>
         </w:rPr>
       </w:pPr>
       <w:r>
@@ -1164,60 +1084,6 @@
           <w:bCs/>
         </w:rPr>
         <w:t>4.1.  Week 0</w:t>
-      </w:r>
-    </w:p>
-    <w:p>
-      <w:pPr>
-        <w:pStyle w:val="ListParagraph"/>
-        <w:widowControl w:val="0"/>
-        <w:numPr>
-          <w:ilvl w:val="0"/>
-          <w:numId w:val="4"/>
-        </w:numPr>
-        <w:tabs>
-          <w:tab w:val="left" w:pos="940"/>
-          <w:tab w:val="left" w:pos="1440"/>
-        </w:tabs>
-        <w:autoSpaceDE w:val="0"/>
-        <w:autoSpaceDN w:val="0"/>
-        <w:adjustRightInd w:val="0"/>
-        <w:spacing w:after="120" w:line="340" w:lineRule="atLeast"/>
-        <w:rPr>
-          <w:rFonts w:ascii="Symbol" w:hAnsi="Symbol" w:cs="Symbol"/>
-        </w:rPr>
-      </w:pPr>
-      <w:r>
-        <w:rPr>
-          <w:rFonts w:ascii="Arial" w:hAnsi="Arial" w:cs="Arial"/>
-        </w:rPr>
-        <w:t xml:space="preserve">Make the rule of the game </w:t>
-      </w:r>
-    </w:p>
-    <w:p>
-      <w:pPr>
-        <w:pStyle w:val="ListParagraph"/>
-        <w:widowControl w:val="0"/>
-        <w:numPr>
-          <w:ilvl w:val="0"/>
-          <w:numId w:val="4"/>
-        </w:numPr>
-        <w:tabs>
-          <w:tab w:val="left" w:pos="940"/>
-          <w:tab w:val="left" w:pos="1440"/>
-        </w:tabs>
-        <w:autoSpaceDE w:val="0"/>
-        <w:autoSpaceDN w:val="0"/>
-        <w:adjustRightInd w:val="0"/>
-        <w:spacing w:after="120" w:line="340" w:lineRule="atLeast"/>
-        <w:rPr>
-          <w:rFonts w:ascii="Symbol" w:hAnsi="Symbol" w:cs="Symbol"/>
-        </w:rPr>
-      </w:pPr>
-      <w:r>
-        <w:rPr>
-          <w:rFonts w:ascii="Arial" w:hAnsi="Arial" w:cs="Arial"/>
-        </w:rPr>
-        <w:t xml:space="preserve">Set up the frame of server </w:t>
       </w:r>
     </w:p>
     <w:p>
@@ -1233,345 +1099,490 @@
         <w:spacing w:after="120" w:line="340" w:lineRule="atLeast"/>
         <w:ind w:left="720"/>
         <w:rPr>
-          <w:rFonts w:ascii="Times" w:hAnsi="Times" w:cs="Times"/>
-        </w:rPr>
-      </w:pPr>
-      <w:r>
-        <w:rPr>
-          <w:rFonts w:ascii="Arial" w:hAnsi="Arial" w:cs="Arial"/>
-          <w:b/>
-          <w:bCs/>
-        </w:rPr>
-        <w:t>4.2.  Week 1</w:t>
-      </w:r>
-      <w:r>
-        <w:rPr>
-          <w:rFonts w:ascii="Arial" w:hAnsi="Arial" w:cs="Arial"/>
-          <w:b/>
-          <w:bCs/>
-        </w:rPr>
-        <w:t xml:space="preserve"> </w:t>
-      </w:r>
-    </w:p>
-    <w:p>
-      <w:pPr>
-        <w:pStyle w:val="ListParagraph"/>
-        <w:numPr>
-          <w:ilvl w:val="0"/>
-          <w:numId w:val="5"/>
-        </w:numPr>
-        <w:spacing w:line="300" w:lineRule="atLeast"/>
-        <w:rPr>
-          <w:rFonts w:ascii="Arial" w:hAnsi="Arial" w:cs="Arial"/>
-          <w:color w:val="333333"/>
+          <w:rFonts w:ascii="Arial" w:hAnsi="Arial" w:cs="Arial"/>
+          <w:b/>
+          <w:bCs/>
+        </w:rPr>
+      </w:pPr>
+      <w:r>
+        <w:rPr>
+          <w:rFonts w:ascii="Arial" w:hAnsi="Arial" w:cs="Arial"/>
+          <w:b/>
+          <w:bCs/>
+        </w:rPr>
+        <w:t>•</w:t>
+      </w:r>
+      <w:r>
+        <w:rPr>
+          <w:rFonts w:ascii="Arial" w:hAnsi="Arial" w:cs="Arial"/>
+          <w:b/>
+          <w:bCs/>
+        </w:rPr>
+        <w:tab/>
+        <w:t xml:space="preserve">Make the rule of the game </w:t>
+      </w:r>
+    </w:p>
+    <w:p>
+      <w:pPr>
+        <w:widowControl w:val="0"/>
+        <w:tabs>
+          <w:tab w:val="left" w:pos="220"/>
+          <w:tab w:val="left" w:pos="720"/>
+        </w:tabs>
+        <w:autoSpaceDE w:val="0"/>
+        <w:autoSpaceDN w:val="0"/>
+        <w:adjustRightInd w:val="0"/>
+        <w:spacing w:after="120" w:line="340" w:lineRule="atLeast"/>
+        <w:ind w:left="720"/>
+        <w:rPr>
+          <w:rFonts w:ascii="Arial" w:hAnsi="Arial" w:cs="Arial"/>
+          <w:b/>
+          <w:bCs/>
+        </w:rPr>
+      </w:pPr>
+      <w:r>
+        <w:rPr>
+          <w:rFonts w:ascii="Arial" w:hAnsi="Arial" w:cs="Arial"/>
+          <w:b/>
+          <w:bCs/>
+        </w:rPr>
+        <w:t>•</w:t>
+      </w:r>
+      <w:r>
+        <w:rPr>
+          <w:rFonts w:ascii="Arial" w:hAnsi="Arial" w:cs="Arial"/>
+          <w:b/>
+          <w:bCs/>
+        </w:rPr>
+        <w:tab/>
+        <w:t xml:space="preserve">Set up the frame of server </w:t>
+      </w:r>
+    </w:p>
+    <w:p>
+      <w:pPr>
+        <w:widowControl w:val="0"/>
+        <w:tabs>
+          <w:tab w:val="left" w:pos="220"/>
+          <w:tab w:val="left" w:pos="720"/>
+        </w:tabs>
+        <w:autoSpaceDE w:val="0"/>
+        <w:autoSpaceDN w:val="0"/>
+        <w:adjustRightInd w:val="0"/>
+        <w:spacing w:after="120" w:line="340" w:lineRule="atLeast"/>
+        <w:ind w:left="720"/>
+        <w:rPr>
+          <w:rFonts w:ascii="Arial" w:hAnsi="Arial" w:cs="Arial"/>
+          <w:b/>
+          <w:bCs/>
+        </w:rPr>
+      </w:pPr>
+      <w:r>
+        <w:rPr>
+          <w:rFonts w:ascii="Arial" w:hAnsi="Arial" w:cs="Arial"/>
+          <w:b/>
+          <w:bCs/>
+        </w:rPr>
+        <w:t>4.2.  Week 1 &lt;= current stage</w:t>
+      </w:r>
+    </w:p>
+    <w:p>
+      <w:pPr>
+        <w:widowControl w:val="0"/>
+        <w:tabs>
+          <w:tab w:val="left" w:pos="220"/>
+          <w:tab w:val="left" w:pos="720"/>
+        </w:tabs>
+        <w:autoSpaceDE w:val="0"/>
+        <w:autoSpaceDN w:val="0"/>
+        <w:adjustRightInd w:val="0"/>
+        <w:spacing w:after="120" w:line="340" w:lineRule="atLeast"/>
+        <w:ind w:left="720"/>
+        <w:rPr>
+          <w:rFonts w:ascii="Arial" w:hAnsi="Arial" w:cs="Arial"/>
+          <w:b/>
+          <w:bCs/>
+        </w:rPr>
+      </w:pPr>
+      <w:r>
+        <w:rPr>
+          <w:rFonts w:ascii="Arial" w:hAnsi="Arial" w:cs="Arial"/>
+          <w:b/>
+          <w:bCs/>
+        </w:rPr>
+        <w:t>•</w:t>
+      </w:r>
+      <w:r>
+        <w:rPr>
+          <w:rFonts w:ascii="Arial" w:hAnsi="Arial" w:cs="Arial"/>
+          <w:b/>
+          <w:bCs/>
+        </w:rPr>
+        <w:tab/>
+        <w:t>Set up socket to communicate between users</w:t>
+      </w:r>
+    </w:p>
+    <w:p>
+      <w:pPr>
+        <w:widowControl w:val="0"/>
+        <w:tabs>
+          <w:tab w:val="left" w:pos="220"/>
+          <w:tab w:val="left" w:pos="720"/>
+        </w:tabs>
+        <w:autoSpaceDE w:val="0"/>
+        <w:autoSpaceDN w:val="0"/>
+        <w:adjustRightInd w:val="0"/>
+        <w:spacing w:after="120" w:line="340" w:lineRule="atLeast"/>
+        <w:ind w:left="720"/>
+        <w:rPr>
+          <w:rFonts w:ascii="Arial" w:hAnsi="Arial" w:cs="Arial"/>
+          <w:b/>
+          <w:bCs/>
+        </w:rPr>
+      </w:pPr>
+      <w:r>
+        <w:rPr>
+          <w:rFonts w:ascii="Arial" w:hAnsi="Arial" w:cs="Arial"/>
+          <w:b/>
+          <w:bCs/>
+        </w:rPr>
+        <w:t>•</w:t>
+      </w:r>
+      <w:r>
+        <w:rPr>
+          <w:rFonts w:ascii="Arial" w:hAnsi="Arial" w:cs="Arial"/>
+          <w:b/>
+          <w:bCs/>
+        </w:rPr>
+        <w:tab/>
+        <w:t>Implement the game logic</w:t>
+      </w:r>
+    </w:p>
+    <w:p>
+      <w:pPr>
+        <w:widowControl w:val="0"/>
+        <w:tabs>
+          <w:tab w:val="left" w:pos="220"/>
+          <w:tab w:val="left" w:pos="720"/>
+        </w:tabs>
+        <w:autoSpaceDE w:val="0"/>
+        <w:autoSpaceDN w:val="0"/>
+        <w:adjustRightInd w:val="0"/>
+        <w:spacing w:after="120" w:line="340" w:lineRule="atLeast"/>
+        <w:ind w:left="720"/>
+        <w:rPr>
+          <w:rFonts w:ascii="Arial" w:hAnsi="Arial" w:cs="Arial"/>
+          <w:b/>
+          <w:bCs/>
+        </w:rPr>
+      </w:pPr>
+      <w:r>
+        <w:rPr>
+          <w:rFonts w:ascii="Arial" w:hAnsi="Arial" w:cs="Arial"/>
+          <w:b/>
+          <w:bCs/>
+        </w:rPr>
+        <w:t>•</w:t>
+      </w:r>
+      <w:r>
+        <w:rPr>
+          <w:rFonts w:ascii="Arial" w:hAnsi="Arial" w:cs="Arial"/>
+          <w:b/>
+          <w:bCs/>
+        </w:rPr>
+        <w:tab/>
+        <w:t xml:space="preserve">Generate map and user info </w:t>
+      </w:r>
+    </w:p>
+    <w:p>
+      <w:pPr>
+        <w:widowControl w:val="0"/>
+        <w:tabs>
+          <w:tab w:val="left" w:pos="220"/>
+          <w:tab w:val="left" w:pos="720"/>
+        </w:tabs>
+        <w:autoSpaceDE w:val="0"/>
+        <w:autoSpaceDN w:val="0"/>
+        <w:adjustRightInd w:val="0"/>
+        <w:spacing w:after="120" w:line="340" w:lineRule="atLeast"/>
+        <w:ind w:left="720"/>
+        <w:rPr>
+          <w:rFonts w:ascii="Arial" w:hAnsi="Arial" w:cs="Arial"/>
+          <w:b/>
+          <w:bCs/>
+        </w:rPr>
+      </w:pPr>
+      <w:r>
+        <w:rPr>
+          <w:rFonts w:ascii="Arial" w:hAnsi="Arial" w:cs="Arial"/>
+          <w:b/>
+          <w:bCs/>
+        </w:rPr>
+        <w:t>•</w:t>
+      </w:r>
+      <w:r>
+        <w:rPr>
+          <w:rFonts w:ascii="Arial" w:hAnsi="Arial" w:cs="Arial"/>
+          <w:b/>
+          <w:bCs/>
+        </w:rPr>
+        <w:tab/>
+        <w:t xml:space="preserve">Modify the code we done in Week 1 </w:t>
+      </w:r>
+    </w:p>
+    <w:p>
+      <w:pPr>
+        <w:widowControl w:val="0"/>
+        <w:tabs>
+          <w:tab w:val="left" w:pos="220"/>
+          <w:tab w:val="left" w:pos="720"/>
+        </w:tabs>
+        <w:autoSpaceDE w:val="0"/>
+        <w:autoSpaceDN w:val="0"/>
+        <w:adjustRightInd w:val="0"/>
+        <w:spacing w:after="120" w:line="340" w:lineRule="atLeast"/>
+        <w:ind w:left="720"/>
+        <w:rPr>
+          <w:rFonts w:ascii="Arial" w:hAnsi="Arial" w:cs="Arial"/>
+          <w:b/>
+          <w:bCs/>
+        </w:rPr>
+      </w:pPr>
+      <w:r>
+        <w:rPr>
+          <w:rFonts w:ascii="Arial" w:hAnsi="Arial" w:cs="Arial"/>
+          <w:b/>
+          <w:bCs/>
+        </w:rPr>
+        <w:t xml:space="preserve">4.3.  Week 2 </w:t>
+      </w:r>
+    </w:p>
+    <w:p>
+      <w:pPr>
+        <w:widowControl w:val="0"/>
+        <w:tabs>
+          <w:tab w:val="left" w:pos="220"/>
+          <w:tab w:val="left" w:pos="720"/>
+        </w:tabs>
+        <w:autoSpaceDE w:val="0"/>
+        <w:autoSpaceDN w:val="0"/>
+        <w:adjustRightInd w:val="0"/>
+        <w:spacing w:after="120" w:line="340" w:lineRule="atLeast"/>
+        <w:ind w:left="720"/>
+        <w:rPr>
+          <w:rFonts w:ascii="Arial" w:hAnsi="Arial" w:cs="Arial"/>
+          <w:b/>
+          <w:bCs/>
+        </w:rPr>
+      </w:pPr>
+      <w:r>
+        <w:rPr>
+          <w:rFonts w:ascii="Arial" w:hAnsi="Arial" w:cs="Arial"/>
+          <w:b/>
+          <w:bCs/>
+        </w:rPr>
+        <w:t>•</w:t>
+      </w:r>
+      <w:r>
+        <w:rPr>
+          <w:rFonts w:ascii="Arial" w:hAnsi="Arial" w:cs="Arial"/>
+          <w:b/>
+          <w:bCs/>
+        </w:rPr>
+        <w:tab/>
+        <w:t xml:space="preserve">Add the GUI module </w:t>
+      </w:r>
+    </w:p>
+    <w:p>
+      <w:pPr>
+        <w:widowControl w:val="0"/>
+        <w:tabs>
+          <w:tab w:val="left" w:pos="220"/>
+          <w:tab w:val="left" w:pos="720"/>
+        </w:tabs>
+        <w:autoSpaceDE w:val="0"/>
+        <w:autoSpaceDN w:val="0"/>
+        <w:adjustRightInd w:val="0"/>
+        <w:spacing w:after="120" w:line="340" w:lineRule="atLeast"/>
+        <w:ind w:left="720"/>
+        <w:rPr>
+          <w:rFonts w:ascii="Arial" w:hAnsi="Arial" w:cs="Arial"/>
+          <w:b/>
+          <w:bCs/>
+        </w:rPr>
+      </w:pPr>
+      <w:r>
+        <w:rPr>
+          <w:rFonts w:ascii="Arial" w:hAnsi="Arial" w:cs="Arial"/>
+          <w:b/>
+          <w:bCs/>
+        </w:rPr>
+        <w:t>•</w:t>
+      </w:r>
+      <w:r>
+        <w:rPr>
+          <w:rFonts w:ascii="Arial" w:hAnsi="Arial" w:cs="Arial"/>
+          <w:b/>
+          <w:bCs/>
+        </w:rPr>
+        <w:tab/>
+        <w:t xml:space="preserve">Finish the offline version of the game </w:t>
+      </w:r>
+    </w:p>
+    <w:p>
+      <w:pPr>
+        <w:widowControl w:val="0"/>
+        <w:tabs>
+          <w:tab w:val="left" w:pos="220"/>
+          <w:tab w:val="left" w:pos="720"/>
+        </w:tabs>
+        <w:autoSpaceDE w:val="0"/>
+        <w:autoSpaceDN w:val="0"/>
+        <w:adjustRightInd w:val="0"/>
+        <w:spacing w:after="120" w:line="340" w:lineRule="atLeast"/>
+        <w:ind w:left="720"/>
+        <w:rPr>
+          <w:rFonts w:ascii="Arial" w:hAnsi="Arial" w:cs="Arial"/>
+          <w:b/>
+          <w:bCs/>
+        </w:rPr>
+      </w:pPr>
+      <w:r>
+        <w:rPr>
+          <w:rFonts w:ascii="Arial" w:hAnsi="Arial" w:cs="Arial"/>
+          <w:b/>
+          <w:bCs/>
+        </w:rPr>
+        <w:t>•</w:t>
+      </w:r>
+      <w:r>
+        <w:rPr>
+          <w:rFonts w:ascii="Arial" w:hAnsi="Arial" w:cs="Arial"/>
+          <w:b/>
+          <w:bCs/>
+        </w:rPr>
+        <w:tab/>
+        <w:t xml:space="preserve">Connect the game to the server </w:t>
+      </w:r>
+    </w:p>
+    <w:p>
+      <w:pPr>
+        <w:widowControl w:val="0"/>
+        <w:tabs>
+          <w:tab w:val="left" w:pos="220"/>
+          <w:tab w:val="left" w:pos="720"/>
+        </w:tabs>
+        <w:autoSpaceDE w:val="0"/>
+        <w:autoSpaceDN w:val="0"/>
+        <w:adjustRightInd w:val="0"/>
+        <w:spacing w:after="120" w:line="340" w:lineRule="atLeast"/>
+        <w:ind w:left="720"/>
+        <w:rPr>
+          <w:rFonts w:ascii="Arial" w:hAnsi="Arial" w:cs="Arial"/>
+          <w:b/>
+          <w:bCs/>
+        </w:rPr>
+      </w:pPr>
+      <w:r>
+        <w:rPr>
+          <w:rFonts w:ascii="Arial" w:hAnsi="Arial" w:cs="Arial"/>
+          <w:b/>
+          <w:bCs/>
+        </w:rPr>
+        <w:t>•</w:t>
+      </w:r>
+      <w:r>
+        <w:rPr>
+          <w:rFonts w:ascii="Arial" w:hAnsi="Arial" w:cs="Arial"/>
+          <w:b/>
+          <w:bCs/>
+        </w:rPr>
+        <w:tab/>
+        <w:t xml:space="preserve">Modify the code we done in previous weeks </w:t>
+      </w:r>
+    </w:p>
+    <w:p>
+      <w:pPr>
+        <w:widowControl w:val="0"/>
+        <w:tabs>
+          <w:tab w:val="left" w:pos="220"/>
+          <w:tab w:val="left" w:pos="720"/>
+        </w:tabs>
+        <w:autoSpaceDE w:val="0"/>
+        <w:autoSpaceDN w:val="0"/>
+        <w:adjustRightInd w:val="0"/>
+        <w:spacing w:after="120" w:line="340" w:lineRule="atLeast"/>
+        <w:ind w:left="720"/>
+        <w:rPr>
+          <w:rFonts w:ascii="Arial" w:hAnsi="Arial" w:cs="Arial"/>
+          <w:b/>
+          <w:bCs/>
+        </w:rPr>
+      </w:pPr>
+      <w:r>
+        <w:rPr>
+          <w:rFonts w:ascii="Arial" w:hAnsi="Arial" w:cs="Arial"/>
+          <w:b/>
+          <w:bCs/>
+        </w:rPr>
+        <w:t>4.4.  Week 3</w:t>
+      </w:r>
+    </w:p>
+    <w:p>
+      <w:pPr>
+        <w:widowControl w:val="0"/>
+        <w:tabs>
+          <w:tab w:val="left" w:pos="220"/>
+          <w:tab w:val="left" w:pos="720"/>
+        </w:tabs>
+        <w:autoSpaceDE w:val="0"/>
+        <w:autoSpaceDN w:val="0"/>
+        <w:adjustRightInd w:val="0"/>
+        <w:spacing w:after="120" w:line="340" w:lineRule="atLeast"/>
+        <w:ind w:left="720"/>
+        <w:rPr>
+          <w:rFonts w:ascii="Arial" w:hAnsi="Arial" w:cs="Arial"/>
+          <w:b/>
+          <w:bCs/>
+        </w:rPr>
+      </w:pPr>
+      <w:r>
+        <w:rPr>
+          <w:rFonts w:ascii="Arial" w:hAnsi="Arial" w:cs="Arial"/>
+          <w:b/>
+          <w:bCs/>
+        </w:rPr>
+        <w:t>•</w:t>
+      </w:r>
+      <w:r>
+        <w:rPr>
+          <w:rFonts w:ascii="Arial" w:hAnsi="Arial" w:cs="Arial"/>
+          <w:b/>
+          <w:bCs/>
+        </w:rPr>
+        <w:tab/>
+        <w:t>Modify Interface</w:t>
+      </w:r>
+    </w:p>
+    <w:p>
+      <w:pPr>
+        <w:widowControl w:val="0"/>
+        <w:tabs>
+          <w:tab w:val="left" w:pos="220"/>
+          <w:tab w:val="left" w:pos="720"/>
+        </w:tabs>
+        <w:autoSpaceDE w:val="0"/>
+        <w:autoSpaceDN w:val="0"/>
+        <w:adjustRightInd w:val="0"/>
+        <w:spacing w:after="120" w:line="340" w:lineRule="atLeast"/>
+        <w:ind w:left="720"/>
+        <w:rPr>
+          <w:rFonts w:ascii="Arial" w:hAnsi="Arial" w:cs="Arial"/>
+          <w:sz w:val="30"/>
+          <w:szCs w:val="30"/>
         </w:rPr>
       </w:pPr>
       <w:bookmarkStart w:id="0" w:name="_GoBack"/>
       <w:bookmarkEnd w:id="0"/>
-      <w:r>
-        <w:rPr>
-          <w:rFonts w:ascii="Arial" w:hAnsi="Arial" w:cs="Arial"/>
-          <w:color w:val="333333"/>
-        </w:rPr>
-        <w:t>Set up socket to communicate between users</w:t>
-      </w:r>
-    </w:p>
-    <w:p>
-      <w:pPr>
-        <w:pStyle w:val="ListParagraph"/>
-        <w:numPr>
-          <w:ilvl w:val="0"/>
-          <w:numId w:val="5"/>
-        </w:numPr>
-        <w:spacing w:line="300" w:lineRule="atLeast"/>
-        <w:rPr>
-          <w:rFonts w:ascii="Arial" w:hAnsi="Arial" w:cs="Arial"/>
-          <w:color w:val="333333"/>
-        </w:rPr>
-      </w:pPr>
-      <w:r>
-        <w:rPr>
-          <w:rFonts w:ascii="Arial" w:hAnsi="Arial" w:cs="Arial"/>
-          <w:color w:val="333333"/>
-        </w:rPr>
-        <w:t>Basic GUI for users</w:t>
-      </w:r>
-    </w:p>
-    <w:p>
-      <w:pPr>
-        <w:pStyle w:val="ListParagraph"/>
-        <w:widowControl w:val="0"/>
-        <w:numPr>
-          <w:ilvl w:val="0"/>
-          <w:numId w:val="5"/>
-        </w:numPr>
-        <w:tabs>
-          <w:tab w:val="left" w:pos="940"/>
-          <w:tab w:val="left" w:pos="1440"/>
-        </w:tabs>
-        <w:autoSpaceDE w:val="0"/>
-        <w:autoSpaceDN w:val="0"/>
-        <w:adjustRightInd w:val="0"/>
-        <w:spacing w:after="120" w:line="340" w:lineRule="atLeast"/>
-        <w:rPr>
-          <w:rFonts w:ascii="Symbol" w:hAnsi="Symbol" w:cs="Symbol"/>
-        </w:rPr>
-      </w:pPr>
-      <w:r>
-        <w:rPr>
-          <w:rFonts w:ascii="Arial" w:hAnsi="Arial" w:cs="Arial"/>
-          <w:color w:val="333333"/>
-        </w:rPr>
-        <w:t>Generate map and update info</w:t>
-      </w:r>
-      <w:r>
-        <w:rPr>
-          <w:rFonts w:ascii="Arial" w:hAnsi="Arial" w:cs="Arial"/>
-        </w:rPr>
-        <w:t xml:space="preserve"> </w:t>
-      </w:r>
-    </w:p>
-    <w:p>
-      <w:pPr>
-        <w:pStyle w:val="ListParagraph"/>
-        <w:widowControl w:val="0"/>
-        <w:numPr>
-          <w:ilvl w:val="0"/>
-          <w:numId w:val="5"/>
-        </w:numPr>
-        <w:tabs>
-          <w:tab w:val="left" w:pos="940"/>
-          <w:tab w:val="left" w:pos="1440"/>
-        </w:tabs>
-        <w:autoSpaceDE w:val="0"/>
-        <w:autoSpaceDN w:val="0"/>
-        <w:adjustRightInd w:val="0"/>
-        <w:spacing w:after="120" w:line="340" w:lineRule="atLeast"/>
-        <w:rPr>
-          <w:rFonts w:ascii="Symbol" w:hAnsi="Symbol" w:cs="Symbol"/>
-        </w:rPr>
-      </w:pPr>
-      <w:r>
-        <w:rPr>
-          <w:rFonts w:ascii="Arial" w:hAnsi="Arial" w:cs="Arial"/>
-        </w:rPr>
-        <w:t xml:space="preserve">Modify the code we done in Week 1 </w:t>
-      </w:r>
-    </w:p>
-    <w:p>
-      <w:pPr>
-        <w:widowControl w:val="0"/>
-        <w:tabs>
-          <w:tab w:val="left" w:pos="220"/>
-          <w:tab w:val="left" w:pos="720"/>
-        </w:tabs>
-        <w:autoSpaceDE w:val="0"/>
-        <w:autoSpaceDN w:val="0"/>
-        <w:adjustRightInd w:val="0"/>
-        <w:spacing w:after="120" w:line="340" w:lineRule="atLeast"/>
-        <w:ind w:left="720"/>
-        <w:rPr>
-          <w:rFonts w:ascii="Times" w:hAnsi="Times" w:cs="Times"/>
-        </w:rPr>
-      </w:pPr>
-      <w:r>
-        <w:rPr>
-          <w:rFonts w:ascii="Arial" w:hAnsi="Arial" w:cs="Arial"/>
-          <w:b/>
-          <w:bCs/>
-        </w:rPr>
-        <w:t>4.3.  Week 2</w:t>
-      </w:r>
-      <w:r>
-        <w:rPr>
-          <w:rFonts w:ascii="Arial" w:hAnsi="Arial" w:cs="Arial"/>
-          <w:b/>
-          <w:bCs/>
-        </w:rPr>
-        <w:t xml:space="preserve"> </w:t>
-      </w:r>
-    </w:p>
-    <w:p>
-      <w:pPr>
-        <w:pStyle w:val="ListParagraph"/>
-        <w:widowControl w:val="0"/>
-        <w:numPr>
-          <w:ilvl w:val="0"/>
-          <w:numId w:val="6"/>
-        </w:numPr>
-        <w:tabs>
-          <w:tab w:val="left" w:pos="940"/>
-          <w:tab w:val="left" w:pos="1440"/>
-        </w:tabs>
-        <w:autoSpaceDE w:val="0"/>
-        <w:autoSpaceDN w:val="0"/>
-        <w:adjustRightInd w:val="0"/>
-        <w:spacing w:after="120" w:line="340" w:lineRule="atLeast"/>
-        <w:rPr>
-          <w:rFonts w:ascii="Symbol" w:hAnsi="Symbol" w:cs="Symbol"/>
-        </w:rPr>
-      </w:pPr>
-      <w:r>
-        <w:rPr>
-          <w:rFonts w:ascii="Arial" w:hAnsi="Arial" w:cs="Arial"/>
-        </w:rPr>
-        <w:t xml:space="preserve">Finish the offline version of the game </w:t>
-      </w:r>
-    </w:p>
-    <w:p>
-      <w:pPr>
-        <w:pStyle w:val="ListParagraph"/>
-        <w:widowControl w:val="0"/>
-        <w:numPr>
-          <w:ilvl w:val="0"/>
-          <w:numId w:val="6"/>
-        </w:numPr>
-        <w:tabs>
-          <w:tab w:val="left" w:pos="940"/>
-          <w:tab w:val="left" w:pos="1440"/>
-        </w:tabs>
-        <w:autoSpaceDE w:val="0"/>
-        <w:autoSpaceDN w:val="0"/>
-        <w:adjustRightInd w:val="0"/>
-        <w:spacing w:after="120" w:line="340" w:lineRule="atLeast"/>
-        <w:rPr>
-          <w:rFonts w:ascii="Symbol" w:hAnsi="Symbol" w:cs="Symbol"/>
-        </w:rPr>
-      </w:pPr>
-      <w:r>
-        <w:rPr>
-          <w:rFonts w:ascii="Arial" w:hAnsi="Arial" w:cs="Arial"/>
-        </w:rPr>
-        <w:t xml:space="preserve">Connect the game to the server </w:t>
-      </w:r>
-    </w:p>
-    <w:p>
-      <w:pPr>
-        <w:pStyle w:val="ListParagraph"/>
-        <w:widowControl w:val="0"/>
-        <w:numPr>
-          <w:ilvl w:val="0"/>
-          <w:numId w:val="6"/>
-        </w:numPr>
-        <w:tabs>
-          <w:tab w:val="left" w:pos="940"/>
-          <w:tab w:val="left" w:pos="1440"/>
-        </w:tabs>
-        <w:autoSpaceDE w:val="0"/>
-        <w:autoSpaceDN w:val="0"/>
-        <w:adjustRightInd w:val="0"/>
-        <w:spacing w:after="120" w:line="340" w:lineRule="atLeast"/>
-        <w:rPr>
-          <w:rFonts w:ascii="Symbol" w:hAnsi="Symbol" w:cs="Symbol"/>
-        </w:rPr>
-      </w:pPr>
-      <w:r>
-        <w:rPr>
-          <w:rFonts w:ascii="Arial" w:hAnsi="Arial" w:cs="Arial"/>
-        </w:rPr>
-        <w:t xml:space="preserve">Modify the code we done in previous weeks </w:t>
-      </w:r>
-    </w:p>
-    <w:p>
-      <w:pPr>
-        <w:widowControl w:val="0"/>
-        <w:tabs>
-          <w:tab w:val="left" w:pos="220"/>
-          <w:tab w:val="left" w:pos="720"/>
-        </w:tabs>
-        <w:autoSpaceDE w:val="0"/>
-        <w:autoSpaceDN w:val="0"/>
-        <w:adjustRightInd w:val="0"/>
-        <w:spacing w:after="120" w:line="340" w:lineRule="atLeast"/>
-        <w:ind w:left="720"/>
-        <w:rPr>
-          <w:rFonts w:ascii="Times" w:hAnsi="Times" w:cs="Times"/>
-        </w:rPr>
-      </w:pPr>
-      <w:r>
-        <w:rPr>
-          <w:rFonts w:ascii="Arial" w:hAnsi="Arial" w:cs="Arial"/>
-          <w:b/>
-          <w:bCs/>
-        </w:rPr>
-        <w:t>4.4.  Week 3</w:t>
-      </w:r>
-    </w:p>
-    <w:p>
-      <w:pPr>
-        <w:pStyle w:val="ListParagraph"/>
-        <w:widowControl w:val="0"/>
-        <w:numPr>
-          <w:ilvl w:val="0"/>
-          <w:numId w:val="7"/>
-        </w:numPr>
-        <w:tabs>
-          <w:tab w:val="left" w:pos="940"/>
-          <w:tab w:val="left" w:pos="1440"/>
-        </w:tabs>
-        <w:autoSpaceDE w:val="0"/>
-        <w:autoSpaceDN w:val="0"/>
-        <w:adjustRightInd w:val="0"/>
-        <w:spacing w:after="120" w:line="340" w:lineRule="atLeast"/>
-        <w:rPr>
-          <w:rFonts w:ascii="Symbol" w:hAnsi="Symbol" w:cs="Symbol"/>
-        </w:rPr>
-      </w:pPr>
-      <w:r>
-        <w:rPr>
-          <w:rFonts w:ascii="Arial" w:hAnsi="Arial" w:cs="Arial"/>
-        </w:rPr>
-        <w:t xml:space="preserve">Modify Interface </w:t>
-      </w:r>
-    </w:p>
-    <w:p>
-      <w:pPr>
-        <w:pStyle w:val="ListParagraph"/>
-        <w:widowControl w:val="0"/>
-        <w:numPr>
-          <w:ilvl w:val="0"/>
-          <w:numId w:val="7"/>
-        </w:numPr>
-        <w:tabs>
-          <w:tab w:val="left" w:pos="940"/>
-          <w:tab w:val="left" w:pos="1440"/>
-        </w:tabs>
-        <w:autoSpaceDE w:val="0"/>
-        <w:autoSpaceDN w:val="0"/>
-        <w:adjustRightInd w:val="0"/>
-        <w:spacing w:after="120" w:line="340" w:lineRule="atLeast"/>
-        <w:rPr>
-          <w:rFonts w:ascii="Symbol" w:hAnsi="Symbol" w:cs="Symbol"/>
-        </w:rPr>
-      </w:pPr>
-      <w:r>
-        <w:rPr>
-          <w:rFonts w:ascii="Arial" w:hAnsi="Arial" w:cs="Arial"/>
-        </w:rPr>
-        <w:t xml:space="preserve">Test and fix bugs </w:t>
-      </w:r>
-    </w:p>
-    <w:p>
-      <w:pPr>
-        <w:widowControl w:val="0"/>
-        <w:numPr>
-          <w:ilvl w:val="0"/>
-          <w:numId w:val="1"/>
-        </w:numPr>
-        <w:tabs>
-          <w:tab w:val="left" w:pos="220"/>
-          <w:tab w:val="left" w:pos="720"/>
-        </w:tabs>
-        <w:autoSpaceDE w:val="0"/>
-        <w:autoSpaceDN w:val="0"/>
-        <w:adjustRightInd w:val="0"/>
-        <w:spacing w:after="120" w:line="360" w:lineRule="atLeast"/>
-        <w:rPr>
-          <w:rFonts w:ascii="Arial" w:hAnsi="Arial" w:cs="Arial"/>
-          <w:sz w:val="30"/>
-          <w:szCs w:val="30"/>
-        </w:rPr>
-      </w:pPr>
       <w:r>
         <w:rPr>
           <w:rFonts w:ascii="Arial" w:hAnsi="Arial" w:cs="Arial"/>

</xml_diff>